<commit_message>
Bash scripting completed with syncing doc & pdf files
</commit_message>
<xml_diff>
--- a/section_10_containers.docx
+++ b/section_10_containers.docx
@@ -15,6 +15,8 @@
           <w:szCs w:val="32"/>
         </w:rPr>
       </w:pPr>
+      <w:bookmarkStart w:id="0" w:name="_GoBack"/>
+      <w:bookmarkEnd w:id="0"/>
       <w:r>
         <w:rPr>
           <w:rFonts w:hint="default" w:ascii="Microsoft Uighur" w:hAnsi="Microsoft Uighur" w:cs="Microsoft Uighur"/>
@@ -241,9 +243,151 @@
             </w14:solidFill>
           </w14:textFill>
         </w:rPr>
-        <w:t>docker run</w:t>
-      </w:r>
-      <w:r>
+        <w:t>docker run --name &lt;container name&gt; -d -p &lt;host port&gt;:&lt;container port&gt;</w:t>
+      </w:r>
+    </w:p>
+    <w:p>
+      <w:pPr>
+        <w:numPr>
+          <w:ilvl w:val="1"/>
+          <w:numId w:val="1"/>
+        </w:numPr>
+        <w:ind w:left="840" w:leftChars="0" w:hanging="420" w:firstLineChars="0"/>
+        <w:rPr>
+          <w:rFonts w:hint="default" w:ascii="Microsoft Uighur" w:hAnsi="Microsoft Uighur" w:cs="Microsoft Uighur"/>
+          <w:sz w:val="32"/>
+          <w:szCs w:val="32"/>
+        </w:rPr>
+      </w:pPr>
+      <w:r>
+        <w:rPr>
+          <w:rFonts w:hint="default" w:ascii="Microsoft Uighur" w:hAnsi="Microsoft Uighur" w:cs="Microsoft Uighur"/>
+          <w:sz w:val="32"/>
+          <w:szCs w:val="32"/>
+          <w:lang w:val="en-US"/>
+        </w:rPr>
+        <w:t>Create the container and run it</w:t>
+      </w:r>
+    </w:p>
+    <w:p>
+      <w:pPr>
+        <w:numPr>
+          <w:ilvl w:val="1"/>
+          <w:numId w:val="1"/>
+        </w:numPr>
+        <w:ind w:left="840" w:leftChars="0" w:hanging="420" w:firstLineChars="0"/>
+        <w:rPr>
+          <w:rFonts w:hint="default" w:ascii="Microsoft Uighur" w:hAnsi="Microsoft Uighur" w:cs="Microsoft Uighur"/>
+          <w:sz w:val="32"/>
+          <w:szCs w:val="32"/>
+        </w:rPr>
+      </w:pPr>
+      <w:r>
+        <w:rPr>
+          <w:rFonts w:hint="default" w:ascii="Microsoft Uighur" w:hAnsi="Microsoft Uighur" w:cs="Microsoft Uighur"/>
+          <w:b/>
+          <w:bCs/>
+          <w:i/>
+          <w:iCs/>
+          <w:sz w:val="32"/>
+          <w:szCs w:val="32"/>
+          <w:lang w:val="en-US"/>
+        </w:rPr>
+        <w:t>-d</w:t>
+      </w:r>
+      <w:r>
+        <w:rPr>
+          <w:rFonts w:hint="default" w:ascii="Microsoft Uighur" w:hAnsi="Microsoft Uighur" w:cs="Microsoft Uighur"/>
+          <w:sz w:val="32"/>
+          <w:szCs w:val="32"/>
+          <w:lang w:val="en-US"/>
+        </w:rPr>
+        <w:t>: run in background</w:t>
+      </w:r>
+    </w:p>
+    <w:p>
+      <w:pPr>
+        <w:numPr>
+          <w:ilvl w:val="1"/>
+          <w:numId w:val="1"/>
+        </w:numPr>
+        <w:ind w:left="840" w:leftChars="0" w:hanging="420" w:firstLineChars="0"/>
+        <w:rPr>
+          <w:rFonts w:hint="default" w:ascii="Microsoft Uighur" w:hAnsi="Microsoft Uighur" w:cs="Microsoft Uighur"/>
+          <w:sz w:val="32"/>
+          <w:szCs w:val="32"/>
+        </w:rPr>
+      </w:pPr>
+      <w:r>
+        <w:rPr>
+          <w:rFonts w:hint="default" w:ascii="Microsoft Uighur" w:hAnsi="Microsoft Uighur" w:cs="Microsoft Uighur"/>
+          <w:sz w:val="32"/>
+          <w:szCs w:val="32"/>
+          <w:lang w:val="en-US"/>
+        </w:rPr>
+        <w:t xml:space="preserve">Container also requires a port. Let a node.js application is there where we have mentioned </w:t>
+      </w:r>
+      <w:r>
+        <w:rPr>
+          <w:rFonts w:hint="default" w:ascii="Microsoft Uighur" w:hAnsi="Microsoft Uighur" w:cs="Microsoft Uighur"/>
+          <w:b/>
+          <w:bCs/>
+          <w:i/>
+          <w:iCs/>
+          <w:sz w:val="32"/>
+          <w:szCs w:val="32"/>
+          <w:lang w:val="en-US"/>
+        </w:rPr>
+        <w:t xml:space="preserve">app.listen(3000) </w:t>
+      </w:r>
+      <w:r>
+        <w:rPr>
+          <w:rFonts w:hint="default" w:ascii="Microsoft Uighur" w:hAnsi="Microsoft Uighur" w:cs="Microsoft Uighur"/>
+          <w:b w:val="0"/>
+          <w:bCs w:val="0"/>
+          <w:i w:val="0"/>
+          <w:iCs w:val="0"/>
+          <w:sz w:val="32"/>
+          <w:szCs w:val="32"/>
+          <w:lang w:val="en-US"/>
+        </w:rPr>
+        <w:t xml:space="preserve">it means it’ll listen in side the container only. </w:t>
+      </w:r>
+    </w:p>
+    <w:p>
+      <w:pPr>
+        <w:numPr>
+          <w:ilvl w:val="1"/>
+          <w:numId w:val="1"/>
+        </w:numPr>
+        <w:ind w:left="840" w:leftChars="0" w:hanging="420" w:firstLineChars="0"/>
+        <w:rPr>
+          <w:rFonts w:hint="default" w:ascii="Microsoft Uighur" w:hAnsi="Microsoft Uighur" w:cs="Microsoft Uighur"/>
+          <w:sz w:val="32"/>
+          <w:szCs w:val="32"/>
+        </w:rPr>
+      </w:pPr>
+      <w:r>
+        <w:rPr>
+          <w:rFonts w:hint="default" w:ascii="Microsoft Uighur" w:hAnsi="Microsoft Uighur" w:cs="Microsoft Uighur"/>
+          <w:b w:val="0"/>
+          <w:bCs w:val="0"/>
+          <w:i w:val="0"/>
+          <w:iCs w:val="0"/>
+          <w:sz w:val="32"/>
+          <w:szCs w:val="32"/>
+          <w:lang w:val="en-US"/>
+        </w:rPr>
+        <w:t>So, for even a single application, the container requires a port.</w:t>
+      </w:r>
+    </w:p>
+    <w:p>
+      <w:pPr>
+        <w:numPr>
+          <w:ilvl w:val="0"/>
+          <w:numId w:val="1"/>
+        </w:numPr>
+        <w:ind w:left="420" w:leftChars="0" w:hanging="420" w:firstLineChars="0"/>
         <w:rPr>
           <w:rFonts w:hint="default" w:ascii="Microsoft Uighur" w:hAnsi="Microsoft Uighur" w:cs="Microsoft Uighur"/>
           <w:b/>
@@ -253,15 +397,13 @@
           <w:color w:val="4472C4" w:themeColor="accent5"/>
           <w:sz w:val="32"/>
           <w:szCs w:val="32"/>
-          <w:lang w:val="en-US"/>
           <w14:textFill>
             <w14:solidFill>
               <w14:schemeClr w14:val="accent5"/>
             </w14:solidFill>
           </w14:textFill>
         </w:rPr>
-        <w:t xml:space="preserve"> --name &lt;container name&gt; -d </w:t>
-      </w:r>
+      </w:pPr>
       <w:r>
         <w:rPr>
           <w:rFonts w:hint="default" w:ascii="Microsoft Uighur" w:hAnsi="Microsoft Uighur" w:cs="Microsoft Uighur"/>
@@ -279,7 +421,7 @@
             </w14:solidFill>
           </w14:textFill>
         </w:rPr>
-        <w:t>-p &lt;host port&gt;:&lt;container port&gt;</w:t>
+        <w:t>docker inspect &lt;container id or container name&gt;</w:t>
       </w:r>
     </w:p>
     <w:p>
@@ -302,119 +444,7 @@
           <w:szCs w:val="32"/>
           <w:lang w:val="en-US"/>
         </w:rPr>
-        <w:t>Create the container and run it</w:t>
-      </w:r>
-    </w:p>
-    <w:p>
-      <w:pPr>
-        <w:numPr>
-          <w:ilvl w:val="1"/>
-          <w:numId w:val="1"/>
-        </w:numPr>
-        <w:ind w:left="840" w:leftChars="0" w:hanging="420" w:firstLineChars="0"/>
-        <w:rPr>
-          <w:rFonts w:hint="default" w:ascii="Microsoft Uighur" w:hAnsi="Microsoft Uighur" w:cs="Microsoft Uighur"/>
-          <w:sz w:val="32"/>
-          <w:szCs w:val="32"/>
-        </w:rPr>
-      </w:pPr>
-      <w:r>
-        <w:rPr>
-          <w:rFonts w:hint="default" w:ascii="Microsoft Uighur" w:hAnsi="Microsoft Uighur" w:cs="Microsoft Uighur"/>
-          <w:b/>
-          <w:bCs/>
-          <w:i/>
-          <w:iCs/>
-          <w:sz w:val="32"/>
-          <w:szCs w:val="32"/>
-          <w:lang w:val="en-US"/>
-        </w:rPr>
-        <w:t>-d</w:t>
-      </w:r>
-      <w:r>
-        <w:rPr>
-          <w:rFonts w:hint="default" w:ascii="Microsoft Uighur" w:hAnsi="Microsoft Uighur" w:cs="Microsoft Uighur"/>
-          <w:sz w:val="32"/>
-          <w:szCs w:val="32"/>
-          <w:lang w:val="en-US"/>
-        </w:rPr>
-        <w:t>: run in background</w:t>
-      </w:r>
-    </w:p>
-    <w:p>
-      <w:pPr>
-        <w:numPr>
-          <w:ilvl w:val="1"/>
-          <w:numId w:val="1"/>
-        </w:numPr>
-        <w:ind w:left="840" w:leftChars="0" w:hanging="420" w:firstLineChars="0"/>
-        <w:rPr>
-          <w:rFonts w:hint="default" w:ascii="Microsoft Uighur" w:hAnsi="Microsoft Uighur" w:cs="Microsoft Uighur"/>
-          <w:sz w:val="32"/>
-          <w:szCs w:val="32"/>
-        </w:rPr>
-      </w:pPr>
-      <w:r>
-        <w:rPr>
-          <w:rFonts w:hint="default" w:ascii="Microsoft Uighur" w:hAnsi="Microsoft Uighur" w:cs="Microsoft Uighur"/>
-          <w:sz w:val="32"/>
-          <w:szCs w:val="32"/>
-          <w:lang w:val="en-US"/>
-        </w:rPr>
-        <w:t xml:space="preserve">Container also requires a port. Let a node.js application is there where we have mentioned </w:t>
-      </w:r>
-      <w:r>
-        <w:rPr>
-          <w:rFonts w:hint="default" w:ascii="Microsoft Uighur" w:hAnsi="Microsoft Uighur" w:cs="Microsoft Uighur"/>
-          <w:b/>
-          <w:bCs/>
-          <w:i/>
-          <w:iCs/>
-          <w:sz w:val="32"/>
-          <w:szCs w:val="32"/>
-          <w:lang w:val="en-US"/>
-        </w:rPr>
-        <w:t xml:space="preserve">app.listen(3000) </w:t>
-      </w:r>
-      <w:r>
-        <w:rPr>
-          <w:rFonts w:hint="default" w:ascii="Microsoft Uighur" w:hAnsi="Microsoft Uighur" w:cs="Microsoft Uighur"/>
-          <w:b w:val="0"/>
-          <w:bCs w:val="0"/>
-          <w:i w:val="0"/>
-          <w:iCs w:val="0"/>
-          <w:sz w:val="32"/>
-          <w:szCs w:val="32"/>
-          <w:lang w:val="en-US"/>
-        </w:rPr>
-        <w:t xml:space="preserve">it means it’ll listen in side the container only. </w:t>
-      </w:r>
-    </w:p>
-    <w:p>
-      <w:pPr>
-        <w:numPr>
-          <w:ilvl w:val="1"/>
-          <w:numId w:val="1"/>
-        </w:numPr>
-        <w:ind w:left="840" w:leftChars="0" w:hanging="420" w:firstLineChars="0"/>
-        <w:rPr>
-          <w:rFonts w:hint="default" w:ascii="Microsoft Uighur" w:hAnsi="Microsoft Uighur" w:cs="Microsoft Uighur"/>
-          <w:sz w:val="32"/>
-          <w:szCs w:val="32"/>
-        </w:rPr>
-      </w:pPr>
-      <w:r>
-        <w:rPr>
-          <w:rFonts w:hint="default" w:ascii="Microsoft Uighur" w:hAnsi="Microsoft Uighur" w:cs="Microsoft Uighur"/>
-          <w:b w:val="0"/>
-          <w:bCs w:val="0"/>
-          <w:i w:val="0"/>
-          <w:iCs w:val="0"/>
-          <w:sz w:val="32"/>
-          <w:szCs w:val="32"/>
-          <w:lang w:val="en-US"/>
-        </w:rPr>
-        <w:t>So, for even a single application, the container requires a port.</w:t>
+        <w:t>Display the container details along with its port details.</w:t>
       </w:r>
     </w:p>
     <w:p>
@@ -457,94 +487,7 @@
             </w14:solidFill>
           </w14:textFill>
         </w:rPr>
-        <w:t>docker inspect &lt;container id or container name&gt;</w:t>
-      </w:r>
-    </w:p>
-    <w:p>
-      <w:pPr>
-        <w:numPr>
-          <w:ilvl w:val="1"/>
-          <w:numId w:val="1"/>
-        </w:numPr>
-        <w:ind w:left="840" w:leftChars="0" w:hanging="420" w:firstLineChars="0"/>
-        <w:rPr>
-          <w:rFonts w:hint="default" w:ascii="Microsoft Uighur" w:hAnsi="Microsoft Uighur" w:cs="Microsoft Uighur"/>
-          <w:sz w:val="32"/>
-          <w:szCs w:val="32"/>
-        </w:rPr>
-      </w:pPr>
-      <w:r>
-        <w:rPr>
-          <w:rFonts w:hint="default" w:ascii="Microsoft Uighur" w:hAnsi="Microsoft Uighur" w:cs="Microsoft Uighur"/>
-          <w:sz w:val="32"/>
-          <w:szCs w:val="32"/>
-          <w:lang w:val="en-US"/>
-        </w:rPr>
-        <w:t>Display the container details along with its port details.</w:t>
-      </w:r>
-    </w:p>
-    <w:p>
-      <w:pPr>
-        <w:numPr>
-          <w:ilvl w:val="0"/>
-          <w:numId w:val="1"/>
-        </w:numPr>
-        <w:ind w:left="420" w:leftChars="0" w:hanging="420" w:firstLineChars="0"/>
-        <w:rPr>
-          <w:rFonts w:hint="default" w:ascii="Microsoft Uighur" w:hAnsi="Microsoft Uighur" w:cs="Microsoft Uighur"/>
-          <w:b/>
-          <w:bCs/>
-          <w:i/>
-          <w:iCs/>
-          <w:color w:val="4472C4" w:themeColor="accent5"/>
-          <w:sz w:val="32"/>
-          <w:szCs w:val="32"/>
-          <w14:textFill>
-            <w14:solidFill>
-              <w14:schemeClr w14:val="accent5"/>
-            </w14:solidFill>
-          </w14:textFill>
-        </w:rPr>
-      </w:pPr>
-      <w:r>
-        <w:rPr>
-          <w:rFonts w:hint="default" w:ascii="Microsoft Uighur" w:hAnsi="Microsoft Uighur" w:cs="Microsoft Uighur"/>
-          <w:b/>
-          <w:bCs/>
-          <w:i/>
-          <w:iCs/>
-          <w:color w:val="4472C4" w:themeColor="accent5"/>
-          <w:sz w:val="32"/>
-          <w:szCs w:val="32"/>
-          <w:lang w:val="en-US"/>
-          <w14:textFill>
-            <w14:solidFill>
-              <w14:schemeClr w14:val="accent5"/>
-            </w14:solidFill>
-          </w14:textFill>
-        </w:rPr>
-        <w:t>docker compose</w:t>
-      </w:r>
-      <w:bookmarkStart w:id="0" w:name="_GoBack"/>
-      <w:bookmarkEnd w:id="0"/>
-      <w:r>
-        <w:rPr>
-          <w:rFonts w:hint="default" w:ascii="Microsoft Uighur" w:hAnsi="Microsoft Uighur" w:cs="Microsoft Uighur"/>
-          <w:b/>
-          <w:bCs/>
-          <w:i/>
-          <w:iCs/>
-          <w:color w:val="4472C4" w:themeColor="accent5"/>
-          <w:sz w:val="32"/>
-          <w:szCs w:val="32"/>
-          <w:lang w:val="en-US"/>
-          <w14:textFill>
-            <w14:solidFill>
-              <w14:schemeClr w14:val="accent5"/>
-            </w14:solidFill>
-          </w14:textFill>
-        </w:rPr>
-        <w:t xml:space="preserve"> up -d</w:t>
+        <w:t>docker compose up -d</w:t>
       </w:r>
     </w:p>
     <w:p>

</xml_diff>